<commit_message>
trying to figure out the alignment issue with the header.
</commit_message>
<xml_diff>
--- a/backend/resume_generator/templates/testing.docx
+++ b/backend/resume_generator/templates/testing.docx
@@ -42,7 +42,7 @@
     <w:p>
       <w:pPr>
         <w:pStyle w:val="BodyText"/>
-        <w:spacing w:before="60" w:after="40" w:line="193" w:lineRule="exact"/>
+        <w:spacing w:before="60" w:after="60" w:line="300" w:lineRule="auto"/>
         <w:ind w:left="101"/>
         <w:jc w:val="center"/>
         <w:rPr>
@@ -50,43 +50,6 @@
           <w:szCs w:val="22"/>
         </w:rPr>
       </w:pPr>
-      <w:r>
-        <w:rPr>
-          <w:spacing w:val="-4"/>
-          <w:sz w:val="22"/>
-          <w:szCs w:val="22"/>
-        </w:rPr>
-        <w:t>{</w:t>
-      </w:r>
-      <w:proofErr w:type="spellStart"/>
-      <w:r>
-        <w:rPr>
-          <w:spacing w:val="-4"/>
-          <w:sz w:val="22"/>
-          <w:szCs w:val="22"/>
-        </w:rPr>
-        <w:t>phone_number</w:t>
-      </w:r>
-      <w:proofErr w:type="spellEnd"/>
-      <w:r>
-        <w:rPr>
-          <w:spacing w:val="-4"/>
-          <w:sz w:val="22"/>
-          <w:szCs w:val="22"/>
-        </w:rPr>
-        <w:t xml:space="preserve">} </w:t>
-      </w:r>
-      <w:r>
-        <w:rPr>
-          <w:spacing w:val="-4"/>
-          <w:sz w:val="22"/>
-          <w:szCs w:val="22"/>
-        </w:rPr>
-        <w:t>|</w:t>
-      </w:r>
-      <w:r>
-        <w:t xml:space="preserve"> </w:t>
-      </w:r>
       <w:r>
         <w:rPr>
           <w:spacing w:val="-4"/>
@@ -101,136 +64,7 @@
           <w:sz w:val="22"/>
           <w:szCs w:val="22"/>
         </w:rPr>
-        <w:t>email</w:t>
-      </w:r>
-      <w:r>
-        <w:rPr>
-          <w:spacing w:val="-4"/>
-          <w:sz w:val="22"/>
-          <w:szCs w:val="22"/>
-        </w:rPr>
-        <w:t>}</w:t>
-      </w:r>
-      <w:r>
-        <w:rPr>
-          <w:spacing w:val="7"/>
-          <w:sz w:val="22"/>
-          <w:szCs w:val="22"/>
-        </w:rPr>
-        <w:t xml:space="preserve"> </w:t>
-      </w:r>
-      <w:r>
-        <w:rPr>
-          <w:spacing w:val="-4"/>
-          <w:sz w:val="22"/>
-          <w:szCs w:val="22"/>
-        </w:rPr>
-        <w:t>|</w:t>
-      </w:r>
-      <w:r>
-        <w:t xml:space="preserve"> </w:t>
-      </w:r>
-      <w:r>
-        <w:rPr>
-          <w:sz w:val="22"/>
-          <w:szCs w:val="22"/>
-        </w:rPr>
-        <w:t>{</w:t>
-      </w:r>
-      <w:proofErr w:type="spellStart"/>
-      <w:r>
-        <w:rPr>
-          <w:sz w:val="22"/>
-          <w:szCs w:val="22"/>
-        </w:rPr>
-        <w:t>github</w:t>
-      </w:r>
-      <w:proofErr w:type="spellEnd"/>
-      <w:r>
-        <w:rPr>
-          <w:sz w:val="22"/>
-          <w:szCs w:val="22"/>
-        </w:rPr>
-        <w:t>}</w:t>
-      </w:r>
-      <w:r>
-        <w:rPr>
-          <w:spacing w:val="6"/>
-          <w:sz w:val="24"/>
-          <w:szCs w:val="24"/>
-        </w:rPr>
-        <w:t xml:space="preserve"> </w:t>
-      </w:r>
-      <w:r>
-        <w:rPr>
-          <w:spacing w:val="-4"/>
-          <w:sz w:val="22"/>
-          <w:szCs w:val="22"/>
-        </w:rPr>
-        <w:t xml:space="preserve">| </w:t>
-      </w:r>
-      <w:r>
-        <w:rPr>
-          <w:sz w:val="22"/>
-          <w:szCs w:val="22"/>
-        </w:rPr>
-        <w:t>{</w:t>
-      </w:r>
-      <w:proofErr w:type="spellStart"/>
-      <w:r>
-        <w:rPr>
-          <w:sz w:val="22"/>
-          <w:szCs w:val="22"/>
-        </w:rPr>
-        <w:t>linkedin</w:t>
-      </w:r>
-      <w:proofErr w:type="spellEnd"/>
-      <w:r>
-        <w:rPr>
-          <w:sz w:val="22"/>
-          <w:szCs w:val="22"/>
-        </w:rPr>
-        <w:t xml:space="preserve">} </w:t>
-      </w:r>
-      <w:r>
-        <w:rPr>
-          <w:spacing w:val="-4"/>
-          <w:sz w:val="22"/>
-          <w:szCs w:val="22"/>
-        </w:rPr>
-        <w:t xml:space="preserve">| </w:t>
-      </w:r>
-      <w:r>
-        <w:rPr>
-          <w:spacing w:val="-4"/>
-          <w:sz w:val="22"/>
-          <w:szCs w:val="22"/>
-        </w:rPr>
-        <w:t>{</w:t>
-      </w:r>
-      <w:r>
-        <w:rPr>
-          <w:spacing w:val="-4"/>
-          <w:sz w:val="22"/>
-          <w:szCs w:val="22"/>
-        </w:rPr>
-        <w:t>portfolio</w:t>
-      </w:r>
-      <w:r>
-        <w:rPr>
-          <w:spacing w:val="-4"/>
-          <w:sz w:val="22"/>
-          <w:szCs w:val="22"/>
-        </w:rPr>
-        <w:t>}</w:t>
-      </w:r>
-      <w:r>
-        <w:rPr>
-          <w:spacing w:val="-4"/>
-          <w:sz w:val="22"/>
-          <w:szCs w:val="22"/>
-        </w:rPr>
-        <w:t xml:space="preserve"> | {location}</w:t>
+        <w:t>header_line}</w:t>
       </w:r>
     </w:p>
     <w:bookmarkEnd w:id="0"/>

</xml_diff>

<commit_message>
info tab, coming back clean that ish up.
</commit_message>
<xml_diff>
--- a/backend/resume_generator/templates/testing.docx
+++ b/backend/resume_generator/templates/testing.docx
@@ -9,64 +9,102 @@
         <w:ind w:left="101" w:right="0"/>
         <w:rPr>
           <w:w w:val="105"/>
-          <w:sz w:val="64"/>
-          <w:szCs w:val="64"/>
+          <w:sz w:val="72"/>
+          <w:szCs w:val="72"/>
         </w:rPr>
       </w:pPr>
       <w:bookmarkStart w:id="0" w:name="_Hlk196764436"/>
       <w:r>
         <w:rPr>
           <w:w w:val="105"/>
-          <w:sz w:val="64"/>
-          <w:szCs w:val="64"/>
+          <w:sz w:val="72"/>
+          <w:szCs w:val="72"/>
         </w:rPr>
         <w:t>{</w:t>
       </w:r>
       <w:r>
         <w:rPr>
           <w:w w:val="105"/>
-          <w:sz w:val="64"/>
-          <w:szCs w:val="64"/>
+          <w:sz w:val="72"/>
+          <w:szCs w:val="72"/>
         </w:rPr>
         <w:t>name</w:t>
       </w:r>
       <w:r>
         <w:rPr>
           <w:w w:val="105"/>
-          <w:sz w:val="64"/>
-          <w:szCs w:val="64"/>
+          <w:sz w:val="72"/>
+          <w:szCs w:val="72"/>
         </w:rPr>
         <w:t>}</w:t>
       </w:r>
     </w:p>
-    <w:p>
-      <w:pPr>
-        <w:pStyle w:val="BodyText"/>
-        <w:spacing w:before="60" w:after="60" w:line="300" w:lineRule="auto"/>
-        <w:ind w:left="101"/>
-        <w:jc w:val="center"/>
-        <w:rPr>
-          <w:sz w:val="22"/>
-          <w:szCs w:val="22"/>
-        </w:rPr>
-      </w:pPr>
-      <w:r>
-        <w:rPr>
-          <w:spacing w:val="-4"/>
-          <w:sz w:val="22"/>
-          <w:szCs w:val="22"/>
-        </w:rPr>
-        <w:t>{</w:t>
-      </w:r>
-      <w:r>
-        <w:rPr>
-          <w:spacing w:val="-4"/>
-          <w:sz w:val="22"/>
-          <w:szCs w:val="22"/>
-        </w:rPr>
-        <w:t>header_line}</w:t>
-      </w:r>
-    </w:p>
+    <w:tbl>
+      <w:tblPr>
+        <w:tblStyle w:val="TableGrid"/>
+        <w:tblW w:w="0" w:type="auto"/>
+        <w:tblInd w:w="101" w:type="dxa"/>
+        <w:tblLook w:val="04A0" w:firstRow="1" w:lastRow="0" w:firstColumn="1" w:lastColumn="0" w:noHBand="0" w:noVBand="1"/>
+      </w:tblPr>
+      <w:tblGrid>
+        <w:gridCol w:w="10799"/>
+      </w:tblGrid>
+      <w:tr>
+        <w:tc>
+          <w:tcPr>
+            <w:tcW w:w="10890" w:type="dxa"/>
+            <w:tcBorders>
+              <w:top w:val="nil"/>
+              <w:left w:val="nil"/>
+              <w:bottom w:val="nil"/>
+              <w:right w:val="nil"/>
+            </w:tcBorders>
+          </w:tcPr>
+          <w:p>
+            <w:pPr>
+              <w:pStyle w:val="BodyText"/>
+              <w:tabs>
+                <w:tab w:val="center" w:pos="5500"/>
+                <w:tab w:val="left" w:pos="8385"/>
+              </w:tabs>
+              <w:spacing w:before="0" w:after="60" w:line="300" w:lineRule="auto"/>
+              <w:ind w:left="0"/>
+              <w:jc w:val="center"/>
+              <w:rPr>
+                <w:sz w:val="22"/>
+                <w:szCs w:val="22"/>
+              </w:rPr>
+            </w:pPr>
+            <w:r>
+              <w:rPr>
+                <w:spacing w:val="-4"/>
+                <w:sz w:val="22"/>
+                <w:szCs w:val="22"/>
+              </w:rPr>
+              <w:t>{</w:t>
+            </w:r>
+            <w:proofErr w:type="spellStart"/>
+            <w:r>
+              <w:rPr>
+                <w:spacing w:val="-4"/>
+                <w:sz w:val="22"/>
+                <w:szCs w:val="22"/>
+              </w:rPr>
+              <w:t>header_line</w:t>
+            </w:r>
+            <w:proofErr w:type="spellEnd"/>
+            <w:r>
+              <w:rPr>
+                <w:spacing w:val="-4"/>
+                <w:sz w:val="22"/>
+                <w:szCs w:val="22"/>
+              </w:rPr>
+              <w:t>}</w:t>
+            </w:r>
+          </w:p>
+        </w:tc>
+      </w:tr>
+    </w:tbl>
     <w:bookmarkEnd w:id="0"/>
     <w:p>
       <w:pPr>
@@ -77,6 +115,7 @@
           <w:tab w:val="left" w:pos="9701"/>
         </w:tabs>
         <w:spacing w:before="60"/>
+        <w:ind w:left="90" w:right="100"/>
         <w:rPr>
           <w:b/>
           <w:bCs/>
@@ -97,7 +136,7 @@
     <w:tbl>
       <w:tblPr>
         <w:tblStyle w:val="TableGrid"/>
-        <w:tblW w:w="0" w:type="auto"/>
+        <w:tblW w:w="5000" w:type="pct"/>
         <w:tblBorders>
           <w:top w:val="none" w:sz="0" w:space="0" w:color="auto"/>
           <w:left w:val="none" w:sz="0" w:space="0" w:color="auto"/>
@@ -109,20 +148,100 @@
         <w:tblLook w:val="04A0" w:firstRow="1" w:lastRow="0" w:firstColumn="1" w:lastColumn="0" w:noHBand="0" w:noVBand="1"/>
       </w:tblPr>
       <w:tblGrid>
-        <w:gridCol w:w="6750"/>
-        <w:gridCol w:w="540"/>
-        <w:gridCol w:w="3600"/>
+        <w:gridCol w:w="7296"/>
+        <w:gridCol w:w="1073"/>
+        <w:gridCol w:w="2531"/>
       </w:tblGrid>
       <w:tr>
         <w:tc>
           <w:tcPr>
-            <w:tcW w:w="7290" w:type="dxa"/>
+            <w:tcW w:w="3347" w:type="pct"/>
+            <w:vAlign w:val="center"/>
+          </w:tcPr>
+          <w:p>
+            <w:pPr>
+              <w:spacing w:before="120"/>
+              <w:ind w:hanging="15"/>
+              <w:rPr>
+                <w:i/>
+                <w:iCs/>
+                <w:sz w:val="20"/>
+                <w:szCs w:val="20"/>
+              </w:rPr>
+            </w:pPr>
+            <w:r>
+              <w:rPr>
+                <w:b/>
+                <w:bCs/>
+                <w:sz w:val="28"/>
+                <w:szCs w:val="28"/>
+              </w:rPr>
+              <w:t>{</w:t>
+            </w:r>
+            <w:proofErr w:type="spellStart"/>
+            <w:r>
+              <w:rPr>
+                <w:b/>
+                <w:bCs/>
+                <w:sz w:val="28"/>
+                <w:szCs w:val="28"/>
+              </w:rPr>
+              <w:t>edu_name</w:t>
+            </w:r>
+            <w:proofErr w:type="spellEnd"/>
+            <w:r>
+              <w:rPr>
+                <w:b/>
+                <w:bCs/>
+                <w:sz w:val="28"/>
+                <w:szCs w:val="28"/>
+              </w:rPr>
+              <w:t>}</w:t>
+            </w:r>
+            <w:r>
+              <w:rPr>
+                <w:b/>
+                <w:bCs/>
+                <w:sz w:val="28"/>
+                <w:szCs w:val="28"/>
+              </w:rPr>
+              <w:t xml:space="preserve"> </w:t>
+            </w:r>
+            <w:r>
+              <w:rPr>
+                <w:i/>
+                <w:iCs/>
+              </w:rPr>
+              <w:t>{</w:t>
+            </w:r>
+            <w:proofErr w:type="spellStart"/>
+            <w:r>
+              <w:rPr>
+                <w:i/>
+                <w:iCs/>
+              </w:rPr>
+              <w:t>edu_location</w:t>
+            </w:r>
+            <w:proofErr w:type="spellEnd"/>
+            <w:r>
+              <w:rPr>
+                <w:i/>
+                <w:iCs/>
+              </w:rPr>
+              <w:t>}</w:t>
+            </w:r>
+          </w:p>
+        </w:tc>
+        <w:tc>
+          <w:tcPr>
+            <w:tcW w:w="1653" w:type="pct"/>
             <w:gridSpan w:val="2"/>
             <w:vAlign w:val="center"/>
           </w:tcPr>
           <w:p>
             <w:pPr>
               <w:spacing w:before="120"/>
+              <w:jc w:val="right"/>
               <w:rPr>
                 <w:i/>
                 <w:iCs/>
@@ -132,40 +251,14 @@
             </w:pPr>
             <w:r>
               <w:rPr>
-                <w:b/>
-                <w:bCs/>
-                <w:sz w:val="24"/>
-                <w:szCs w:val="24"/>
-              </w:rPr>
-              <w:t>{edu_name}</w:t>
-            </w:r>
-            <w:r>
-              <w:rPr>
-                <w:i/>
-                <w:iCs/>
-                <w:sz w:val="24"/>
-                <w:szCs w:val="24"/>
-              </w:rPr>
-              <w:t xml:space="preserve"> </w:t>
-            </w:r>
-            <w:r>
-              <w:rPr>
-                <w:i/>
-                <w:iCs/>
-                <w:sz w:val="24"/>
-                <w:szCs w:val="24"/>
-              </w:rPr>
-              <w:t>(</w:t>
-            </w:r>
-            <w:r>
-              <w:rPr>
                 <w:i/>
                 <w:iCs/>
                 <w:sz w:val="20"/>
                 <w:szCs w:val="20"/>
               </w:rPr>
-              <w:t>{?edu</w:t>
-            </w:r>
+              <w:t>{</w:t>
+            </w:r>
+            <w:proofErr w:type="spellStart"/>
             <w:r>
               <w:rPr>
                 <w:i/>
@@ -173,43 +266,17 @@
                 <w:sz w:val="20"/>
                 <w:szCs w:val="20"/>
               </w:rPr>
-              <w:t>_location}</w:t>
-            </w:r>
-            <w:r>
-              <w:rPr>
-                <w:i/>
-                <w:iCs/>
-                <w:sz w:val="24"/>
-                <w:szCs w:val="24"/>
-              </w:rPr>
-              <w:t>)</w:t>
-            </w:r>
-          </w:p>
-        </w:tc>
-        <w:tc>
-          <w:tcPr>
-            <w:tcW w:w="3600" w:type="dxa"/>
-            <w:vAlign w:val="center"/>
-          </w:tcPr>
-          <w:p>
-            <w:pPr>
-              <w:spacing w:before="120"/>
-              <w:jc w:val="right"/>
+              <w:t>edu_date</w:t>
+            </w:r>
+            <w:proofErr w:type="spellEnd"/>
+            <w:r>
               <w:rPr>
                 <w:i/>
                 <w:iCs/>
                 <w:sz w:val="20"/>
                 <w:szCs w:val="20"/>
               </w:rPr>
-            </w:pPr>
-            <w:r>
-              <w:rPr>
-                <w:i/>
-                <w:iCs/>
-                <w:sz w:val="20"/>
-                <w:szCs w:val="20"/>
-              </w:rPr>
-              <w:t>{edu_date}</w:t>
+              <w:t>}</w:t>
             </w:r>
           </w:p>
         </w:tc>
@@ -227,35 +294,7 @@
         </w:tblPrEx>
         <w:tc>
           <w:tcPr>
-            <w:tcW w:w="6750" w:type="dxa"/>
-            <w:tcBorders>
-              <w:top w:val="nil"/>
-              <w:left w:val="nil"/>
-              <w:bottom w:val="nil"/>
-              <w:right w:val="nil"/>
-            </w:tcBorders>
-            <w:vAlign w:val="center"/>
-          </w:tcPr>
-          <w:p>
-            <w:pPr>
-              <w:spacing w:before="60"/>
-              <w:rPr>
-                <w:i/>
-                <w:iCs/>
-              </w:rPr>
-            </w:pPr>
-            <w:r>
-              <w:rPr>
-                <w:i/>
-                <w:iCs/>
-              </w:rPr>
-              <w:t>{edu_degree}</w:t>
-            </w:r>
-          </w:p>
-        </w:tc>
-        <w:tc>
-          <w:tcPr>
-            <w:tcW w:w="4140" w:type="dxa"/>
+            <w:tcW w:w="3839" w:type="pct"/>
             <w:gridSpan w:val="2"/>
             <w:tcBorders>
               <w:top w:val="nil"/>
@@ -268,50 +307,142 @@
           <w:p>
             <w:pPr>
               <w:spacing w:before="60"/>
-              <w:jc w:val="right"/>
-              <w:rPr>
-                <w:i/>
-                <w:iCs/>
-                <w:sz w:val="20"/>
-                <w:szCs w:val="20"/>
+              <w:ind w:hanging="15"/>
+              <w:rPr>
+                <w:i/>
+                <w:iCs/>
               </w:rPr>
             </w:pPr>
             <w:r>
               <w:rPr>
                 <w:i/>
                 <w:iCs/>
-                <w:sz w:val="20"/>
-                <w:szCs w:val="20"/>
-              </w:rPr>
-              <w:t xml:space="preserve">GPA </w:t>
-            </w:r>
-            <w:r>
-              <w:rPr>
-                <w:i/>
-                <w:iCs/>
-                <w:sz w:val="20"/>
-                <w:szCs w:val="20"/>
-              </w:rPr>
-              <w:t>{edu_gpa}</w:t>
+                <w:sz w:val="24"/>
+                <w:szCs w:val="24"/>
+              </w:rPr>
+              <w:t>{</w:t>
+            </w:r>
+            <w:proofErr w:type="spellStart"/>
+            <w:r>
+              <w:rPr>
+                <w:i/>
+                <w:iCs/>
+                <w:sz w:val="24"/>
+                <w:szCs w:val="24"/>
+              </w:rPr>
+              <w:t>edu_</w:t>
+            </w:r>
+            <w:proofErr w:type="gramStart"/>
+            <w:r>
+              <w:rPr>
+                <w:i/>
+                <w:iCs/>
+                <w:sz w:val="24"/>
+                <w:szCs w:val="24"/>
+              </w:rPr>
+              <w:t>degree</w:t>
+            </w:r>
+            <w:proofErr w:type="spellEnd"/>
+            <w:r>
+              <w:rPr>
+                <w:i/>
+                <w:iCs/>
+                <w:sz w:val="24"/>
+                <w:szCs w:val="24"/>
+              </w:rPr>
+              <w:t>}</w:t>
+            </w:r>
+            <w:r>
+              <w:rPr>
+                <w:i/>
+                <w:iCs/>
+                <w:sz w:val="24"/>
+                <w:szCs w:val="24"/>
+              </w:rPr>
+              <w:t xml:space="preserve"> </w:t>
+            </w:r>
+            <w:r>
+              <w:rPr>
+                <w:i/>
+                <w:iCs/>
+                <w:sz w:val="24"/>
+                <w:szCs w:val="24"/>
+              </w:rPr>
+              <w:t>{?</w:t>
+            </w:r>
+            <w:proofErr w:type="gramEnd"/>
+            <w:r>
+              <w:rPr>
+                <w:i/>
+                <w:iCs/>
+                <w:sz w:val="24"/>
+                <w:szCs w:val="24"/>
+              </w:rPr>
+              <w:t xml:space="preserve"> </w:t>
+            </w:r>
+            <w:proofErr w:type="spellStart"/>
+            <w:r>
+              <w:rPr>
+                <w:i/>
+                <w:iCs/>
+                <w:sz w:val="24"/>
+                <w:szCs w:val="24"/>
+              </w:rPr>
+              <w:t>edu_minor:INLINE</w:t>
+            </w:r>
+            <w:proofErr w:type="spellEnd"/>
+            <w:r>
+              <w:rPr>
+                <w:i/>
+                <w:iCs/>
+                <w:sz w:val="24"/>
+                <w:szCs w:val="24"/>
+              </w:rPr>
+              <w:t>} — Minor</w:t>
+            </w:r>
+            <w:r>
+              <w:rPr>
+                <w:i/>
+                <w:iCs/>
+                <w:sz w:val="24"/>
+                <w:szCs w:val="24"/>
+              </w:rPr>
+              <w:t xml:space="preserve"> in</w:t>
+            </w:r>
+            <w:r>
+              <w:rPr>
+                <w:i/>
+                <w:iCs/>
+                <w:sz w:val="24"/>
+                <w:szCs w:val="24"/>
+              </w:rPr>
+              <w:t xml:space="preserve"> {</w:t>
+            </w:r>
+            <w:proofErr w:type="spellStart"/>
+            <w:r>
+              <w:rPr>
+                <w:i/>
+                <w:iCs/>
+                <w:sz w:val="24"/>
+                <w:szCs w:val="24"/>
+              </w:rPr>
+              <w:t>edu_minor</w:t>
+            </w:r>
+            <w:proofErr w:type="spellEnd"/>
+            <w:r>
+              <w:rPr>
+                <w:i/>
+                <w:iCs/>
+                <w:sz w:val="24"/>
+                <w:szCs w:val="24"/>
+              </w:rPr>
+              <w:t>}</w:t>
             </w:r>
           </w:p>
         </w:tc>
-      </w:tr>
-      <w:tr>
-        <w:tblPrEx>
-          <w:tblBorders>
-            <w:top w:val="single" w:sz="4" w:space="0" w:color="auto"/>
-            <w:left w:val="single" w:sz="4" w:space="0" w:color="auto"/>
-            <w:bottom w:val="single" w:sz="4" w:space="0" w:color="auto"/>
-            <w:right w:val="single" w:sz="4" w:space="0" w:color="auto"/>
-            <w:insideH w:val="single" w:sz="4" w:space="0" w:color="auto"/>
-            <w:insideV w:val="single" w:sz="4" w:space="0" w:color="auto"/>
-          </w:tblBorders>
-        </w:tblPrEx>
         <w:tc>
           <w:tcPr>
-            <w:tcW w:w="10890" w:type="dxa"/>
-            <w:gridSpan w:val="3"/>
+            <w:tcW w:w="1161" w:type="pct"/>
             <w:tcBorders>
               <w:top w:val="nil"/>
               <w:left w:val="nil"/>
@@ -323,188 +454,264 @@
           <w:p>
             <w:pPr>
               <w:spacing w:before="60"/>
-              <w:rPr>
-                <w:i/>
-                <w:iCs/>
+              <w:jc w:val="right"/>
+              <w:rPr>
                 <w:sz w:val="20"/>
                 <w:szCs w:val="20"/>
               </w:rPr>
             </w:pPr>
             <w:r>
               <w:rPr>
-                <w:b/>
-                <w:bCs/>
                 <w:sz w:val="20"/>
                 <w:szCs w:val="20"/>
               </w:rPr>
-              <w:t>Honors &amp; Awards</w:t>
-            </w:r>
+              <w:t xml:space="preserve">{? </w:t>
+            </w:r>
+            <w:proofErr w:type="spellStart"/>
             <w:r>
               <w:rPr>
                 <w:sz w:val="20"/>
                 <w:szCs w:val="20"/>
               </w:rPr>
-              <w:t>:</w:t>
-            </w:r>
-            <w:r>
-              <w:rPr>
-                <w:i/>
-                <w:iCs/>
+              <w:t>edu_gpa:INLINE</w:t>
+            </w:r>
+            <w:proofErr w:type="spellEnd"/>
+            <w:r>
+              <w:rPr>
                 <w:sz w:val="20"/>
                 <w:szCs w:val="20"/>
               </w:rPr>
-              <w:t xml:space="preserve"> </w:t>
+              <w:t>}GPA</w:t>
             </w:r>
             <w:r>
               <w:rPr>
                 <w:sz w:val="20"/>
                 <w:szCs w:val="20"/>
               </w:rPr>
-              <w:t>{edu_honors}</w:t>
-            </w:r>
-          </w:p>
-        </w:tc>
-      </w:tr>
-      <w:tr>
-        <w:tblPrEx>
-          <w:tblBorders>
-            <w:top w:val="single" w:sz="4" w:space="0" w:color="auto"/>
-            <w:left w:val="single" w:sz="4" w:space="0" w:color="auto"/>
-            <w:bottom w:val="single" w:sz="4" w:space="0" w:color="auto"/>
-            <w:right w:val="single" w:sz="4" w:space="0" w:color="auto"/>
-            <w:insideH w:val="single" w:sz="4" w:space="0" w:color="auto"/>
-            <w:insideV w:val="single" w:sz="4" w:space="0" w:color="auto"/>
-          </w:tblBorders>
-        </w:tblPrEx>
-        <w:tc>
-          <w:tcPr>
-            <w:tcW w:w="10890" w:type="dxa"/>
-            <w:gridSpan w:val="3"/>
-            <w:tcBorders>
-              <w:top w:val="nil"/>
-              <w:left w:val="nil"/>
-              <w:bottom w:val="nil"/>
-              <w:right w:val="nil"/>
-            </w:tcBorders>
-            <w:vAlign w:val="center"/>
-          </w:tcPr>
-          <w:p>
-            <w:pPr>
-              <w:spacing w:before="60"/>
-              <w:rPr>
-                <w:i/>
-                <w:iCs/>
+              <w:t xml:space="preserve"> </w:t>
+            </w:r>
+            <w:r>
+              <w:rPr>
                 <w:sz w:val="20"/>
                 <w:szCs w:val="20"/>
               </w:rPr>
-            </w:pPr>
-            <w:r>
-              <w:rPr>
-                <w:b/>
-                <w:bCs/>
+              <w:t>{</w:t>
+            </w:r>
+            <w:proofErr w:type="spellStart"/>
+            <w:r>
+              <w:rPr>
                 <w:sz w:val="20"/>
                 <w:szCs w:val="20"/>
               </w:rPr>
-              <w:t>Clubs &amp; Extracurriculars</w:t>
-            </w:r>
+              <w:t>edu_gpa</w:t>
+            </w:r>
+            <w:proofErr w:type="spellEnd"/>
             <w:r>
               <w:rPr>
                 <w:sz w:val="20"/>
                 <w:szCs w:val="20"/>
               </w:rPr>
-              <w:t>:</w:t>
-            </w:r>
-            <w:r>
-              <w:rPr>
-                <w:i/>
-                <w:iCs/>
-                <w:sz w:val="20"/>
-                <w:szCs w:val="20"/>
-              </w:rPr>
-              <w:t xml:space="preserve"> </w:t>
-            </w:r>
-            <w:r>
-              <w:rPr>
-                <w:sz w:val="20"/>
-                <w:szCs w:val="20"/>
-              </w:rPr>
-              <w:t>{edu_clubs}</w:t>
-            </w:r>
-          </w:p>
-        </w:tc>
-      </w:tr>
-      <w:tr>
-        <w:tblPrEx>
-          <w:tblBorders>
-            <w:top w:val="single" w:sz="4" w:space="0" w:color="auto"/>
-            <w:left w:val="single" w:sz="4" w:space="0" w:color="auto"/>
-            <w:bottom w:val="single" w:sz="4" w:space="0" w:color="auto"/>
-            <w:right w:val="single" w:sz="4" w:space="0" w:color="auto"/>
-            <w:insideH w:val="single" w:sz="4" w:space="0" w:color="auto"/>
-            <w:insideV w:val="single" w:sz="4" w:space="0" w:color="auto"/>
-          </w:tblBorders>
-        </w:tblPrEx>
-        <w:trPr>
-          <w:trHeight w:val="80"/>
-        </w:trPr>
-        <w:tc>
-          <w:tcPr>
-            <w:tcW w:w="10890" w:type="dxa"/>
-            <w:gridSpan w:val="3"/>
-            <w:tcBorders>
-              <w:top w:val="nil"/>
-              <w:left w:val="nil"/>
-              <w:bottom w:val="nil"/>
-              <w:right w:val="nil"/>
-            </w:tcBorders>
-            <w:vAlign w:val="center"/>
-          </w:tcPr>
-          <w:p>
-            <w:pPr>
-              <w:spacing w:before="60"/>
-              <w:rPr>
-                <w:i/>
-                <w:iCs/>
-                <w:sz w:val="20"/>
-                <w:szCs w:val="20"/>
-              </w:rPr>
-            </w:pPr>
-            <w:r>
-              <w:rPr>
-                <w:b/>
-                <w:bCs/>
-                <w:sz w:val="20"/>
-                <w:szCs w:val="20"/>
-              </w:rPr>
-              <w:t>Relevant Coursework</w:t>
-            </w:r>
-            <w:r>
-              <w:rPr>
-                <w:sz w:val="20"/>
-                <w:szCs w:val="20"/>
-              </w:rPr>
-              <w:t>:</w:t>
-            </w:r>
-            <w:r>
-              <w:rPr>
-                <w:i/>
-                <w:iCs/>
-                <w:sz w:val="20"/>
-                <w:szCs w:val="20"/>
-              </w:rPr>
-              <w:t xml:space="preserve"> </w:t>
-            </w:r>
-            <w:r>
-              <w:rPr>
-                <w:sz w:val="20"/>
-                <w:szCs w:val="20"/>
-              </w:rPr>
-              <w:t>{edu_coursework}</w:t>
+              <w:t>}</w:t>
             </w:r>
           </w:p>
         </w:tc>
       </w:tr>
     </w:tbl>
+    <w:p>
+      <w:pPr>
+        <w:spacing w:before="60"/>
+        <w:ind w:left="90"/>
+        <w:rPr>
+          <w:sz w:val="20"/>
+          <w:szCs w:val="20"/>
+        </w:rPr>
+      </w:pPr>
+      <w:r>
+        <w:rPr>
+          <w:sz w:val="20"/>
+          <w:szCs w:val="20"/>
+        </w:rPr>
+        <w:t xml:space="preserve">{? </w:t>
+      </w:r>
+      <w:proofErr w:type="spellStart"/>
+      <w:r>
+        <w:rPr>
+          <w:sz w:val="20"/>
+          <w:szCs w:val="20"/>
+        </w:rPr>
+        <w:t>edu_honors:INLINE</w:t>
+      </w:r>
+      <w:proofErr w:type="spellEnd"/>
+      <w:r>
+        <w:rPr>
+          <w:sz w:val="20"/>
+          <w:szCs w:val="20"/>
+        </w:rPr>
+        <w:t>}</w:t>
+      </w:r>
+      <w:r>
+        <w:rPr>
+          <w:b/>
+          <w:bCs/>
+          <w:sz w:val="20"/>
+          <w:szCs w:val="20"/>
+        </w:rPr>
+        <w:t>Honors &amp; Awards:</w:t>
+      </w:r>
+      <w:r>
+        <w:rPr>
+          <w:sz w:val="20"/>
+          <w:szCs w:val="20"/>
+        </w:rPr>
+        <w:t xml:space="preserve"> {</w:t>
+      </w:r>
+      <w:proofErr w:type="spellStart"/>
+      <w:r>
+        <w:rPr>
+          <w:sz w:val="20"/>
+          <w:szCs w:val="20"/>
+        </w:rPr>
+        <w:t>edu_honors</w:t>
+      </w:r>
+      <w:proofErr w:type="spellEnd"/>
+      <w:r>
+        <w:rPr>
+          <w:sz w:val="20"/>
+          <w:szCs w:val="20"/>
+        </w:rPr>
+        <w:t>}</w:t>
+      </w:r>
+    </w:p>
+    <w:p>
+      <w:pPr>
+        <w:spacing w:before="60"/>
+        <w:ind w:left="90"/>
+        <w:rPr>
+          <w:sz w:val="20"/>
+          <w:szCs w:val="20"/>
+        </w:rPr>
+      </w:pPr>
+      <w:r>
+        <w:rPr>
+          <w:sz w:val="20"/>
+          <w:szCs w:val="20"/>
+        </w:rPr>
+        <w:t xml:space="preserve">{? </w:t>
+      </w:r>
+      <w:proofErr w:type="spellStart"/>
+      <w:r>
+        <w:rPr>
+          <w:sz w:val="20"/>
+          <w:szCs w:val="20"/>
+        </w:rPr>
+        <w:t>edu_clubs:INLINE</w:t>
+      </w:r>
+      <w:proofErr w:type="spellEnd"/>
+      <w:r>
+        <w:rPr>
+          <w:sz w:val="20"/>
+          <w:szCs w:val="20"/>
+        </w:rPr>
+        <w:t>}</w:t>
+      </w:r>
+      <w:r>
+        <w:rPr>
+          <w:b/>
+          <w:bCs/>
+          <w:sz w:val="20"/>
+          <w:szCs w:val="20"/>
+        </w:rPr>
+        <w:t>Clubs &amp; Extracurriculars:</w:t>
+      </w:r>
+      <w:r>
+        <w:rPr>
+          <w:sz w:val="20"/>
+          <w:szCs w:val="20"/>
+        </w:rPr>
+        <w:t xml:space="preserve"> {</w:t>
+      </w:r>
+      <w:proofErr w:type="spellStart"/>
+      <w:r>
+        <w:rPr>
+          <w:sz w:val="20"/>
+          <w:szCs w:val="20"/>
+        </w:rPr>
+        <w:t>edu_clubs</w:t>
+      </w:r>
+      <w:proofErr w:type="spellEnd"/>
+      <w:r>
+        <w:rPr>
+          <w:sz w:val="20"/>
+          <w:szCs w:val="20"/>
+        </w:rPr>
+        <w:t>}</w:t>
+      </w:r>
+    </w:p>
+    <w:p>
+      <w:pPr>
+        <w:spacing w:before="60"/>
+        <w:ind w:left="90"/>
+        <w:rPr>
+          <w:sz w:val="20"/>
+          <w:szCs w:val="20"/>
+        </w:rPr>
+      </w:pPr>
+      <w:r>
+        <w:rPr>
+          <w:sz w:val="20"/>
+          <w:szCs w:val="20"/>
+        </w:rPr>
+        <w:t xml:space="preserve">{? </w:t>
+      </w:r>
+      <w:proofErr w:type="spellStart"/>
+      <w:r>
+        <w:rPr>
+          <w:sz w:val="20"/>
+          <w:szCs w:val="20"/>
+        </w:rPr>
+        <w:t>edu_coursework:INLINE</w:t>
+      </w:r>
+      <w:proofErr w:type="spellEnd"/>
+      <w:r>
+        <w:rPr>
+          <w:sz w:val="20"/>
+          <w:szCs w:val="20"/>
+        </w:rPr>
+        <w:t>}</w:t>
+      </w:r>
+      <w:r>
+        <w:rPr>
+          <w:b/>
+          <w:bCs/>
+          <w:sz w:val="20"/>
+          <w:szCs w:val="20"/>
+        </w:rPr>
+        <w:t>Relevant Coursework:</w:t>
+      </w:r>
+      <w:r>
+        <w:rPr>
+          <w:sz w:val="20"/>
+          <w:szCs w:val="20"/>
+        </w:rPr>
+        <w:t xml:space="preserve"> {</w:t>
+      </w:r>
+      <w:proofErr w:type="spellStart"/>
+      <w:r>
+        <w:rPr>
+          <w:sz w:val="20"/>
+          <w:szCs w:val="20"/>
+        </w:rPr>
+        <w:t>edu_coursework</w:t>
+      </w:r>
+      <w:proofErr w:type="spellEnd"/>
+      <w:r>
+        <w:rPr>
+          <w:sz w:val="20"/>
+          <w:szCs w:val="20"/>
+        </w:rPr>
+        <w:t>}</w:t>
+      </w:r>
+    </w:p>
     <w:p>
       <w:pPr>
         <w:tabs>
@@ -1112,7 +1319,6 @@
   <w:style w:type="character" w:default="1" w:styleId="DefaultParagraphFont">
     <w:name w:val="Default Paragraph Font"/>
     <w:uiPriority w:val="1"/>
-    <w:semiHidden/>
     <w:unhideWhenUsed/>
   </w:style>
   <w:style w:type="table" w:default="1" w:styleId="TableNormal">

</xml_diff>

<commit_message>
clean up, trying to make sure all of the education section is clean before we move on.
</commit_message>
<xml_diff>
--- a/backend/resume_generator/templates/testing.docx
+++ b/backend/resume_generator/templates/testing.docx
@@ -2,43 +2,6 @@
 <file path=word/document.xml><?xml version="1.0" encoding="utf-8"?>
 <w:document xmlns:wpc="http://schemas.microsoft.com/office/word/2010/wordprocessingCanvas" xmlns:cx="http://schemas.microsoft.com/office/drawing/2014/chartex" xmlns:cx1="http://schemas.microsoft.com/office/drawing/2015/9/8/chartex" xmlns:cx2="http://schemas.microsoft.com/office/drawing/2015/10/21/chartex" xmlns:cx3="http://schemas.microsoft.com/office/drawing/2016/5/9/chartex" xmlns:cx4="http://schemas.microsoft.com/office/drawing/2016/5/10/chartex" xmlns:cx5="http://schemas.microsoft.com/office/drawing/2016/5/11/chartex" xmlns:cx6="http://schemas.microsoft.com/office/drawing/2016/5/12/chartex" xmlns:cx7="http://schemas.microsoft.com/office/drawing/2016/5/13/chartex" xmlns:cx8="http://schemas.microsoft.com/office/drawing/2016/5/14/chartex" xmlns:mc="http://schemas.openxmlformats.org/markup-compatibility/2006" xmlns:aink="http://schemas.microsoft.com/office/drawing/2016/ink" xmlns:am3d="http://schemas.microsoft.com/office/drawing/2017/model3d" xmlns:o="urn:schemas-microsoft-com:office:office" xmlns:oel="http://schemas.microsoft.com/office/2019/extlst" xmlns:r="http://schemas.openxmlformats.org/officeDocument/2006/relationships" xmlns:m="http://schemas.openxmlformats.org/officeDocument/2006/math" xmlns:v="urn:schemas-microsoft-com:vml" xmlns:wp14="http://schemas.microsoft.com/office/word/2010/wordprocessingDrawing" xmlns:wp="http://schemas.openxmlformats.org/drawingml/2006/wordprocessingDrawing" xmlns:w10="urn:schemas-microsoft-com:office:word" xmlns:w="http://schemas.openxmlformats.org/wordprocessingml/2006/main" xmlns:w14="http://schemas.microsoft.com/office/word/2010/wordml" xmlns:w15="http://schemas.microsoft.com/office/word/2012/wordml" xmlns:w16cex="http://schemas.microsoft.com/office/word/2018/wordml/cex" xmlns:w16cid="http://schemas.microsoft.com/office/word/2016/wordml/cid" xmlns:w16="http://schemas.microsoft.com/office/word/2018/wordml" xmlns:w16du="http://schemas.microsoft.com/office/word/2023/wordml/word16du" xmlns:w16sdtdh="http://schemas.microsoft.com/office/word/2020/wordml/sdtdatahash" xmlns:w16sdtfl="http://schemas.microsoft.com/office/word/2024/wordml/sdtformatlock" xmlns:w16se="http://schemas.microsoft.com/office/word/2015/wordml/symex" xmlns:wpg="http://schemas.microsoft.com/office/word/2010/wordprocessingGroup" xmlns:wpi="http://schemas.microsoft.com/office/word/2010/wordprocessingInk" xmlns:wne="http://schemas.microsoft.com/office/word/2006/wordml" xmlns:wps="http://schemas.microsoft.com/office/word/2010/wordprocessingShape" mc:Ignorable="w14 w15 w16se w16cid w16 w16cex w16sdtdh w16sdtfl w16du wp14">
   <w:body>
-    <w:p>
-      <w:pPr>
-        <w:pStyle w:val="Title"/>
-        <w:spacing w:line="240" w:lineRule="auto"/>
-        <w:ind w:left="101" w:right="0"/>
-        <w:rPr>
-          <w:w w:val="105"/>
-          <w:sz w:val="72"/>
-          <w:szCs w:val="72"/>
-        </w:rPr>
-      </w:pPr>
-      <w:bookmarkStart w:id="0" w:name="_Hlk196764436"/>
-      <w:r>
-        <w:rPr>
-          <w:w w:val="105"/>
-          <w:sz w:val="72"/>
-          <w:szCs w:val="72"/>
-        </w:rPr>
-        <w:t>{</w:t>
-      </w:r>
-      <w:r>
-        <w:rPr>
-          <w:w w:val="105"/>
-          <w:sz w:val="72"/>
-          <w:szCs w:val="72"/>
-        </w:rPr>
-        <w:t>name</w:t>
-      </w:r>
-      <w:r>
-        <w:rPr>
-          <w:w w:val="105"/>
-          <w:sz w:val="72"/>
-          <w:szCs w:val="72"/>
-        </w:rPr>
-        <w:t>}</w:t>
-      </w:r>
-    </w:p>
     <w:tbl>
       <w:tblPr>
         <w:tblStyle w:val="TableGrid"/>
@@ -52,7 +15,52 @@
       <w:tr>
         <w:tc>
           <w:tcPr>
-            <w:tcW w:w="10890" w:type="dxa"/>
+            <w:tcW w:w="10799" w:type="dxa"/>
+            <w:tcBorders>
+              <w:top w:val="nil"/>
+              <w:left w:val="nil"/>
+              <w:bottom w:val="nil"/>
+              <w:right w:val="nil"/>
+            </w:tcBorders>
+          </w:tcPr>
+          <w:p>
+            <w:pPr>
+              <w:pStyle w:val="Title"/>
+              <w:tabs>
+                <w:tab w:val="center" w:pos="5342"/>
+              </w:tabs>
+              <w:spacing w:line="240" w:lineRule="auto"/>
+              <w:ind w:left="-120" w:right="0"/>
+              <w:rPr>
+                <w:w w:val="105"/>
+                <w:sz w:val="72"/>
+                <w:szCs w:val="72"/>
+              </w:rPr>
+            </w:pPr>
+            <w:bookmarkStart w:id="0" w:name="_Hlk196764436"/>
+            <w:r>
+              <w:rPr>
+                <w:w w:val="105"/>
+                <w:sz w:val="72"/>
+                <w:szCs w:val="72"/>
+              </w:rPr>
+              <w:t>{name</w:t>
+            </w:r>
+            <w:r>
+              <w:rPr>
+                <w:w w:val="105"/>
+                <w:sz w:val="72"/>
+                <w:szCs w:val="72"/>
+              </w:rPr>
+              <w:t>}</w:t>
+            </w:r>
+          </w:p>
+        </w:tc>
+      </w:tr>
+      <w:tr>
+        <w:tc>
+          <w:tcPr>
+            <w:tcW w:w="10799" w:type="dxa"/>
             <w:tcBorders>
               <w:top w:val="nil"/>
               <w:left w:val="nil"/>
@@ -68,7 +76,7 @@
                 <w:tab w:val="left" w:pos="8385"/>
               </w:tabs>
               <w:spacing w:before="0" w:after="60" w:line="300" w:lineRule="auto"/>
-              <w:ind w:left="0"/>
+              <w:ind w:left="-120"/>
               <w:jc w:val="center"/>
               <w:rPr>
                 <w:sz w:val="22"/>
@@ -81,25 +89,7 @@
                 <w:sz w:val="22"/>
                 <w:szCs w:val="22"/>
               </w:rPr>
-              <w:t>{</w:t>
-            </w:r>
-            <w:proofErr w:type="spellStart"/>
-            <w:r>
-              <w:rPr>
-                <w:spacing w:val="-4"/>
-                <w:sz w:val="22"/>
-                <w:szCs w:val="22"/>
-              </w:rPr>
-              <w:t>header_line</w:t>
-            </w:r>
-            <w:proofErr w:type="spellEnd"/>
-            <w:r>
-              <w:rPr>
-                <w:spacing w:val="-4"/>
-                <w:sz w:val="22"/>
-                <w:szCs w:val="22"/>
-              </w:rPr>
-              <w:t>}</w:t>
+              <w:t>{header_line}</w:t>
             </w:r>
           </w:p>
         </w:tc>
@@ -176,9 +166,8 @@
                 <w:sz w:val="28"/>
                 <w:szCs w:val="28"/>
               </w:rPr>
-              <w:t>{</w:t>
-            </w:r>
-            <w:proofErr w:type="spellStart"/>
+              <w:t>{edu_name}</w:t>
+            </w:r>
             <w:r>
               <w:rPr>
                 <w:b/>
@@ -186,25 +175,6 @@
                 <w:sz w:val="28"/>
                 <w:szCs w:val="28"/>
               </w:rPr>
-              <w:t>edu_name</w:t>
-            </w:r>
-            <w:proofErr w:type="spellEnd"/>
-            <w:r>
-              <w:rPr>
-                <w:b/>
-                <w:bCs/>
-                <w:sz w:val="28"/>
-                <w:szCs w:val="28"/>
-              </w:rPr>
-              <w:t>}</w:t>
-            </w:r>
-            <w:r>
-              <w:rPr>
-                <w:b/>
-                <w:bCs/>
-                <w:sz w:val="28"/>
-                <w:szCs w:val="28"/>
-              </w:rPr>
               <w:t xml:space="preserve"> </w:t>
             </w:r>
             <w:r>
@@ -212,23 +182,7 @@
                 <w:i/>
                 <w:iCs/>
               </w:rPr>
-              <w:t>{</w:t>
-            </w:r>
-            <w:proofErr w:type="spellStart"/>
-            <w:r>
-              <w:rPr>
-                <w:i/>
-                <w:iCs/>
-              </w:rPr>
-              <w:t>edu_location</w:t>
-            </w:r>
-            <w:proofErr w:type="spellEnd"/>
-            <w:r>
-              <w:rPr>
-                <w:i/>
-                <w:iCs/>
-              </w:rPr>
-              <w:t>}</w:t>
+              <w:t>{edu_location}</w:t>
             </w:r>
           </w:p>
         </w:tc>
@@ -256,27 +210,7 @@
                 <w:sz w:val="20"/>
                 <w:szCs w:val="20"/>
               </w:rPr>
-              <w:t>{</w:t>
-            </w:r>
-            <w:proofErr w:type="spellStart"/>
-            <w:r>
-              <w:rPr>
-                <w:i/>
-                <w:iCs/>
-                <w:sz w:val="20"/>
-                <w:szCs w:val="20"/>
-              </w:rPr>
-              <w:t>edu_date</w:t>
-            </w:r>
-            <w:proofErr w:type="spellEnd"/>
-            <w:r>
-              <w:rPr>
-                <w:i/>
-                <w:iCs/>
-                <w:sz w:val="20"/>
-                <w:szCs w:val="20"/>
-              </w:rPr>
-              <w:t>}</w:t>
+              <w:t>{edu_date}</w:t>
             </w:r>
           </w:p>
         </w:tc>
@@ -311,132 +245,72 @@
               <w:rPr>
                 <w:i/>
                 <w:iCs/>
+                <w:sz w:val="26"/>
+                <w:szCs w:val="26"/>
               </w:rPr>
             </w:pPr>
             <w:r>
               <w:rPr>
                 <w:i/>
                 <w:iCs/>
-                <w:sz w:val="24"/>
-                <w:szCs w:val="24"/>
-              </w:rPr>
-              <w:t>{</w:t>
-            </w:r>
-            <w:proofErr w:type="spellStart"/>
+                <w:sz w:val="26"/>
+                <w:szCs w:val="26"/>
+              </w:rPr>
+              <w:t>{edu_degree}</w:t>
+            </w:r>
             <w:r>
               <w:rPr>
                 <w:i/>
                 <w:iCs/>
-                <w:sz w:val="24"/>
-                <w:szCs w:val="24"/>
-              </w:rPr>
-              <w:t>edu_</w:t>
-            </w:r>
-            <w:proofErr w:type="gramStart"/>
+                <w:sz w:val="26"/>
+                <w:szCs w:val="26"/>
+              </w:rPr>
+              <w:t xml:space="preserve"> {? edu_minor:INLINE</w:t>
+            </w:r>
             <w:r>
               <w:rPr>
                 <w:i/>
                 <w:iCs/>
-                <w:sz w:val="24"/>
-                <w:szCs w:val="24"/>
-              </w:rPr>
-              <w:t>degree</w:t>
-            </w:r>
-            <w:proofErr w:type="spellEnd"/>
+                <w:sz w:val="26"/>
+                <w:szCs w:val="26"/>
+              </w:rPr>
+              <w:t>}</w:t>
+            </w:r>
             <w:r>
               <w:rPr>
                 <w:i/>
                 <w:iCs/>
-                <w:sz w:val="24"/>
-                <w:szCs w:val="24"/>
-              </w:rPr>
-              <w:t>}</w:t>
+                <w:sz w:val="26"/>
+                <w:szCs w:val="26"/>
+              </w:rPr>
+              <w:t>–</w:t>
             </w:r>
             <w:r>
               <w:rPr>
                 <w:i/>
                 <w:iCs/>
-                <w:sz w:val="24"/>
-                <w:szCs w:val="24"/>
-              </w:rPr>
-              <w:t xml:space="preserve"> </w:t>
+                <w:sz w:val="26"/>
+                <w:szCs w:val="26"/>
+              </w:rPr>
+              <w:t xml:space="preserve"> Minor</w:t>
             </w:r>
             <w:r>
               <w:rPr>
                 <w:i/>
                 <w:iCs/>
-                <w:sz w:val="24"/>
-                <w:szCs w:val="24"/>
-              </w:rPr>
-              <w:t>{?</w:t>
-            </w:r>
-            <w:proofErr w:type="gramEnd"/>
+                <w:sz w:val="26"/>
+                <w:szCs w:val="26"/>
+              </w:rPr>
+              <w:t xml:space="preserve"> in</w:t>
+            </w:r>
             <w:r>
               <w:rPr>
                 <w:i/>
                 <w:iCs/>
-                <w:sz w:val="24"/>
-                <w:szCs w:val="24"/>
-              </w:rPr>
-              <w:t xml:space="preserve"> </w:t>
-            </w:r>
-            <w:proofErr w:type="spellStart"/>
-            <w:r>
-              <w:rPr>
-                <w:i/>
-                <w:iCs/>
-                <w:sz w:val="24"/>
-                <w:szCs w:val="24"/>
-              </w:rPr>
-              <w:t>edu_minor:INLINE</w:t>
-            </w:r>
-            <w:proofErr w:type="spellEnd"/>
-            <w:r>
-              <w:rPr>
-                <w:i/>
-                <w:iCs/>
-                <w:sz w:val="24"/>
-                <w:szCs w:val="24"/>
-              </w:rPr>
-              <w:t>} — Minor</w:t>
-            </w:r>
-            <w:r>
-              <w:rPr>
-                <w:i/>
-                <w:iCs/>
-                <w:sz w:val="24"/>
-                <w:szCs w:val="24"/>
-              </w:rPr>
-              <w:t xml:space="preserve"> in</w:t>
-            </w:r>
-            <w:r>
-              <w:rPr>
-                <w:i/>
-                <w:iCs/>
-                <w:sz w:val="24"/>
-                <w:szCs w:val="24"/>
-              </w:rPr>
-              <w:t xml:space="preserve"> {</w:t>
-            </w:r>
-            <w:proofErr w:type="spellStart"/>
-            <w:r>
-              <w:rPr>
-                <w:i/>
-                <w:iCs/>
-                <w:sz w:val="24"/>
-                <w:szCs w:val="24"/>
-              </w:rPr>
-              <w:t>edu_minor</w:t>
-            </w:r>
-            <w:proofErr w:type="spellEnd"/>
-            <w:r>
-              <w:rPr>
-                <w:i/>
-                <w:iCs/>
-                <w:sz w:val="24"/>
-                <w:szCs w:val="24"/>
-              </w:rPr>
-              <w:t>}</w:t>
+                <w:sz w:val="26"/>
+                <w:szCs w:val="26"/>
+              </w:rPr>
+              <w:t xml:space="preserve"> {edu_minor}</w:t>
             </w:r>
           </w:p>
         </w:tc>
@@ -465,53 +339,21 @@
                 <w:sz w:val="20"/>
                 <w:szCs w:val="20"/>
               </w:rPr>
-              <w:t xml:space="preserve">{? </w:t>
-            </w:r>
-            <w:proofErr w:type="spellStart"/>
+              <w:t>{? edu_gpa:INLINE}GPA</w:t>
+            </w:r>
             <w:r>
               <w:rPr>
                 <w:sz w:val="20"/>
                 <w:szCs w:val="20"/>
               </w:rPr>
-              <w:t>edu_gpa:INLINE</w:t>
-            </w:r>
-            <w:proofErr w:type="spellEnd"/>
+              <w:t xml:space="preserve"> </w:t>
+            </w:r>
             <w:r>
               <w:rPr>
                 <w:sz w:val="20"/>
                 <w:szCs w:val="20"/>
               </w:rPr>
-              <w:t>}GPA</w:t>
-            </w:r>
-            <w:r>
-              <w:rPr>
-                <w:sz w:val="20"/>
-                <w:szCs w:val="20"/>
-              </w:rPr>
-              <w:t xml:space="preserve"> </w:t>
-            </w:r>
-            <w:r>
-              <w:rPr>
-                <w:sz w:val="20"/>
-                <w:szCs w:val="20"/>
-              </w:rPr>
-              <w:t>{</w:t>
-            </w:r>
-            <w:proofErr w:type="spellStart"/>
-            <w:r>
-              <w:rPr>
-                <w:sz w:val="20"/>
-                <w:szCs w:val="20"/>
-              </w:rPr>
-              <w:t>edu_gpa</w:t>
-            </w:r>
-            <w:proofErr w:type="spellEnd"/>
-            <w:r>
-              <w:rPr>
-                <w:sz w:val="20"/>
-                <w:szCs w:val="20"/>
-              </w:rPr>
-              <w:t>}</w:t>
+              <w:t>{edu_gpa}</w:t>
             </w:r>
           </w:p>
         </w:tc>
@@ -531,23 +373,7 @@
           <w:sz w:val="20"/>
           <w:szCs w:val="20"/>
         </w:rPr>
-        <w:t xml:space="preserve">{? </w:t>
-      </w:r>
-      <w:proofErr w:type="spellStart"/>
-      <w:r>
-        <w:rPr>
-          <w:sz w:val="20"/>
-          <w:szCs w:val="20"/>
-        </w:rPr>
-        <w:t>edu_honors:INLINE</w:t>
-      </w:r>
-      <w:proofErr w:type="spellEnd"/>
-      <w:r>
-        <w:rPr>
-          <w:sz w:val="20"/>
-          <w:szCs w:val="20"/>
-        </w:rPr>
-        <w:t>}</w:t>
+        <w:t>{? edu_honors:INLINE}</w:t>
       </w:r>
       <w:r>
         <w:rPr>
@@ -563,23 +389,7 @@
           <w:sz w:val="20"/>
           <w:szCs w:val="20"/>
         </w:rPr>
-        <w:t xml:space="preserve"> {</w:t>
-      </w:r>
-      <w:proofErr w:type="spellStart"/>
-      <w:r>
-        <w:rPr>
-          <w:sz w:val="20"/>
-          <w:szCs w:val="20"/>
-        </w:rPr>
-        <w:t>edu_honors</w:t>
-      </w:r>
-      <w:proofErr w:type="spellEnd"/>
-      <w:r>
-        <w:rPr>
-          <w:sz w:val="20"/>
-          <w:szCs w:val="20"/>
-        </w:rPr>
-        <w:t>}</w:t>
+        <w:t xml:space="preserve"> {edu_honors}</w:t>
       </w:r>
     </w:p>
     <w:p>
@@ -596,23 +406,7 @@
           <w:sz w:val="20"/>
           <w:szCs w:val="20"/>
         </w:rPr>
-        <w:t xml:space="preserve">{? </w:t>
-      </w:r>
-      <w:proofErr w:type="spellStart"/>
-      <w:r>
-        <w:rPr>
-          <w:sz w:val="20"/>
-          <w:szCs w:val="20"/>
-        </w:rPr>
-        <w:t>edu_clubs:INLINE</w:t>
-      </w:r>
-      <w:proofErr w:type="spellEnd"/>
-      <w:r>
-        <w:rPr>
-          <w:sz w:val="20"/>
-          <w:szCs w:val="20"/>
-        </w:rPr>
-        <w:t>}</w:t>
+        <w:t>{? edu_clubs:INLINE}</w:t>
       </w:r>
       <w:r>
         <w:rPr>
@@ -628,23 +422,7 @@
           <w:sz w:val="20"/>
           <w:szCs w:val="20"/>
         </w:rPr>
-        <w:t xml:space="preserve"> {</w:t>
-      </w:r>
-      <w:proofErr w:type="spellStart"/>
-      <w:r>
-        <w:rPr>
-          <w:sz w:val="20"/>
-          <w:szCs w:val="20"/>
-        </w:rPr>
-        <w:t>edu_clubs</w:t>
-      </w:r>
-      <w:proofErr w:type="spellEnd"/>
-      <w:r>
-        <w:rPr>
-          <w:sz w:val="20"/>
-          <w:szCs w:val="20"/>
-        </w:rPr>
-        <w:t>}</w:t>
+        <w:t xml:space="preserve"> {edu_clubs}</w:t>
       </w:r>
     </w:p>
     <w:p>
@@ -661,23 +439,7 @@
           <w:sz w:val="20"/>
           <w:szCs w:val="20"/>
         </w:rPr>
-        <w:t xml:space="preserve">{? </w:t>
-      </w:r>
-      <w:proofErr w:type="spellStart"/>
-      <w:r>
-        <w:rPr>
-          <w:sz w:val="20"/>
-          <w:szCs w:val="20"/>
-        </w:rPr>
-        <w:t>edu_coursework:INLINE</w:t>
-      </w:r>
-      <w:proofErr w:type="spellEnd"/>
-      <w:r>
-        <w:rPr>
-          <w:sz w:val="20"/>
-          <w:szCs w:val="20"/>
-        </w:rPr>
-        <w:t>}</w:t>
+        <w:t>{? edu_coursework:INLINE}</w:t>
       </w:r>
       <w:r>
         <w:rPr>
@@ -695,21 +457,12 @@
         </w:rPr>
         <w:t xml:space="preserve"> {</w:t>
       </w:r>
-      <w:proofErr w:type="spellStart"/>
       <w:r>
         <w:rPr>
           <w:sz w:val="20"/>
           <w:szCs w:val="20"/>
         </w:rPr>
-        <w:t>edu_coursework</w:t>
-      </w:r>
-      <w:proofErr w:type="spellEnd"/>
-      <w:r>
-        <w:rPr>
-          <w:sz w:val="20"/>
-          <w:szCs w:val="20"/>
-        </w:rPr>
-        <w:t>}</w:t>
+        <w:t>edu_coursework}</w:t>
       </w:r>
     </w:p>
     <w:p>
@@ -1319,6 +1072,7 @@
   <w:style w:type="character" w:default="1" w:styleId="DefaultParagraphFont">
     <w:name w:val="Default Paragraph Font"/>
     <w:uiPriority w:val="1"/>
+    <w:semiHidden/>
     <w:unhideWhenUsed/>
   </w:style>
   <w:style w:type="table" w:default="1" w:styleId="TableNormal">

</xml_diff>